<commit_message>
Change in README only
</commit_message>
<xml_diff>
--- a/A1/README.docx
+++ b/A1/README.docx
@@ -278,17 +278,7 @@
           <w:color w:val="000000"/>
           <w:lang w:eastAsia="en-CA"/>
         </w:rPr>
-        <w:t>Programm</w:t>
-      </w:r>
-      <w:bookmarkStart w:id="0" w:name="_GoBack"/>
-      <w:bookmarkEnd w:id="0"/>
-      <w:r>
-        <w:rPr>
-          <w:rFonts w:ascii="Times New Roman" w:eastAsia="Times New Roman" w:hAnsi="Times New Roman" w:cs="Times New Roman"/>
-          <w:color w:val="000000"/>
-          <w:lang w:eastAsia="en-CA"/>
-        </w:rPr>
-        <w:t>ing Language</w:t>
+        <w:t>Programming Language</w:t>
       </w:r>
       <w:r>
         <w:rPr>
@@ -466,13 +456,7 @@
         <w:rPr>
           <w:rFonts w:ascii="Times New Roman" w:hAnsi="Times New Roman" w:cs="Times New Roman"/>
         </w:rPr>
-        <w:t>Version: Oxygen.3a</w:t>
-      </w:r>
-      <w:r>
-        <w:rPr>
-          <w:rFonts w:ascii="Times New Roman" w:hAnsi="Times New Roman" w:cs="Times New Roman"/>
-        </w:rPr>
-        <w:t>)</w:t>
+        <w:t>Version: Oxygen.3a)</w:t>
       </w:r>
     </w:p>
     <w:p>
@@ -521,17 +505,20 @@
           <w:sz w:val="24"/>
           <w:u w:val="single"/>
         </w:rPr>
-        <w:t>Notes</w:t>
-      </w:r>
-      <w:r>
+        <w:t>Notes:</w:t>
+      </w:r>
+    </w:p>
+    <w:p>
+      <w:pPr>
+        <w:spacing w:after="0"/>
+        <w:ind w:left="567" w:hanging="425"/>
         <w:rPr>
           <w:rFonts w:ascii="Times New Roman" w:hAnsi="Times New Roman" w:cs="Times New Roman"/>
           <w:b/>
           <w:sz w:val="24"/>
           <w:u w:val="single"/>
         </w:rPr>
-        <w:t>:</w:t>
-      </w:r>
+      </w:pPr>
     </w:p>
     <w:p>
       <w:pPr>
@@ -608,43 +595,360 @@
       </w:pPr>
       <w:r>
         <w:rPr>
-          <w:rFonts w:ascii="Times New Roman" w:eastAsia="Times New Roman" w:hAnsi="Times New Roman" w:cs="Times New Roman"/>
-          <w:color w:val="000000"/>
-          <w:lang w:eastAsia="en-CA"/>
-        </w:rPr>
-        <w:t>My Code</w:t>
-      </w:r>
-      <w:r>
-        <w:rPr>
-          <w:rFonts w:ascii="Times New Roman" w:eastAsia="Times New Roman" w:hAnsi="Times New Roman" w:cs="Times New Roman"/>
-          <w:color w:val="000000"/>
-          <w:lang w:eastAsia="en-CA"/>
+          <w:rFonts w:ascii="Times New Roman" w:hAnsi="Times New Roman" w:cs="Times New Roman"/>
+        </w:rPr>
+        <w:t xml:space="preserve">To run the program, </w:t>
+      </w:r>
+      <w:r>
+        <w:rPr>
+          <w:rFonts w:ascii="Times New Roman" w:hAnsi="Times New Roman" w:cs="Times New Roman"/>
+        </w:rPr>
+        <w:t xml:space="preserve">import the project in eclipse and </w:t>
+      </w:r>
+      <w:r>
+        <w:rPr>
+          <w:rFonts w:ascii="Times New Roman" w:hAnsi="Times New Roman" w:cs="Times New Roman"/>
+        </w:rPr>
+        <w:t xml:space="preserve">select </w:t>
+      </w:r>
+      <w:proofErr w:type="spellStart"/>
+      <w:r>
+        <w:rPr>
+          <w:rFonts w:ascii="Times New Roman" w:hAnsi="Times New Roman" w:cs="Times New Roman"/>
+          <w:b/>
+          <w:color w:val="000000"/>
+        </w:rPr>
+        <w:t>OrderValidationImpl</w:t>
+      </w:r>
+      <w:proofErr w:type="spellEnd"/>
+      <w:r>
+        <w:rPr>
+          <w:rFonts w:ascii="Times New Roman" w:hAnsi="Times New Roman" w:cs="Times New Roman"/>
+          <w:b/>
+          <w:color w:val="000000"/>
+        </w:rPr>
+        <w:t>,</w:t>
+      </w:r>
+      <w:r>
+        <w:rPr>
+          <w:rFonts w:ascii="Times New Roman" w:hAnsi="Times New Roman" w:cs="Times New Roman"/>
+          <w:b/>
+          <w:color w:val="000000"/>
         </w:rPr>
         <w:t xml:space="preserve"> </w:t>
       </w:r>
       <w:r>
         <w:rPr>
-          <w:rFonts w:ascii="Times New Roman" w:eastAsia="Times New Roman" w:hAnsi="Times New Roman" w:cs="Times New Roman"/>
-          <w:color w:val="000000"/>
-          <w:lang w:eastAsia="en-CA"/>
-        </w:rPr>
-        <w:t xml:space="preserve">Coverage is </w:t>
-      </w:r>
-      <w:r>
-        <w:rPr>
-          <w:rFonts w:ascii="Times New Roman" w:eastAsia="Times New Roman" w:hAnsi="Times New Roman" w:cs="Times New Roman"/>
-          <w:color w:val="000000"/>
-          <w:lang w:eastAsia="en-CA"/>
-        </w:rPr>
-        <w:t>100</w:t>
-      </w:r>
-      <w:r>
-        <w:rPr>
-          <w:rFonts w:ascii="Times New Roman" w:eastAsia="Times New Roman" w:hAnsi="Times New Roman" w:cs="Times New Roman"/>
-          <w:color w:val="000000"/>
-          <w:lang w:eastAsia="en-CA"/>
-        </w:rPr>
-        <w:t xml:space="preserve">%. </w:t>
+          <w:rFonts w:ascii="Times New Roman" w:hAnsi="Times New Roman" w:cs="Times New Roman"/>
+          <w:color w:val="000000"/>
+        </w:rPr>
+        <w:t>and right click and select</w:t>
+      </w:r>
+      <w:r>
+        <w:rPr>
+          <w:rFonts w:ascii="Times New Roman" w:hAnsi="Times New Roman" w:cs="Times New Roman"/>
+          <w:b/>
+          <w:color w:val="000000"/>
+        </w:rPr>
+        <w:t xml:space="preserve"> </w:t>
+      </w:r>
+      <w:r>
+        <w:rPr>
+          <w:rFonts w:ascii="Times New Roman" w:hAnsi="Times New Roman" w:cs="Times New Roman"/>
+          <w:b/>
+          <w:color w:val="000000"/>
+        </w:rPr>
+        <w:t xml:space="preserve">“Run As” -&gt; </w:t>
+      </w:r>
+      <w:r>
+        <w:rPr>
+          <w:rFonts w:ascii="Times New Roman" w:hAnsi="Times New Roman" w:cs="Times New Roman"/>
+          <w:b/>
+          <w:color w:val="000000"/>
+        </w:rPr>
+        <w:t xml:space="preserve">“Run </w:t>
+      </w:r>
+      <w:r>
+        <w:rPr>
+          <w:rFonts w:ascii="Times New Roman" w:hAnsi="Times New Roman" w:cs="Times New Roman"/>
+          <w:b/>
+          <w:color w:val="000000"/>
+        </w:rPr>
+        <w:t>Configurations</w:t>
+      </w:r>
+      <w:r>
+        <w:rPr>
+          <w:rFonts w:ascii="Times New Roman" w:hAnsi="Times New Roman" w:cs="Times New Roman"/>
+          <w:b/>
+          <w:color w:val="000000"/>
+        </w:rPr>
+        <w:t>”</w:t>
+      </w:r>
+    </w:p>
+    <w:p>
+      <w:pPr>
+        <w:spacing w:after="0"/>
+        <w:ind w:left="360"/>
+        <w:jc w:val="both"/>
+        <w:rPr>
+          <w:rFonts w:ascii="Times New Roman" w:hAnsi="Times New Roman" w:cs="Times New Roman"/>
+          <w:noProof/>
+        </w:rPr>
+      </w:pPr>
+    </w:p>
+    <w:p>
+      <w:pPr>
+        <w:spacing w:after="0"/>
+        <w:ind w:left="360"/>
+        <w:jc w:val="center"/>
+        <w:rPr>
+          <w:rFonts w:ascii="Times New Roman" w:hAnsi="Times New Roman" w:cs="Times New Roman"/>
+        </w:rPr>
+      </w:pPr>
+      <w:r>
+        <w:rPr>
+          <w:rFonts w:ascii="Times New Roman" w:hAnsi="Times New Roman" w:cs="Times New Roman"/>
+          <w:noProof/>
+        </w:rPr>
+        <w:drawing>
+          <wp:inline distT="0" distB="0" distL="0" distR="0" wp14:anchorId="6686EBF8" wp14:editId="0CF988E2">
+            <wp:extent cx="5768230" cy="3060000"/>
+            <wp:effectExtent l="19050" t="19050" r="23495" b="26670"/>
+            <wp:docPr id="2" name="Picture 2"/>
+            <wp:cNvGraphicFramePr>
+              <a:graphicFrameLocks xmlns:a="http://schemas.openxmlformats.org/drawingml/2006/main" noChangeAspect="1"/>
+            </wp:cNvGraphicFramePr>
+            <a:graphic xmlns:a="http://schemas.openxmlformats.org/drawingml/2006/main">
+              <a:graphicData uri="http://schemas.openxmlformats.org/drawingml/2006/picture">
+                <pic:pic xmlns:pic="http://schemas.openxmlformats.org/drawingml/2006/picture">
+                  <pic:nvPicPr>
+                    <pic:cNvPr id="0" name="Picture 1"/>
+                    <pic:cNvPicPr>
+                      <a:picLocks noChangeAspect="1" noChangeArrowheads="1"/>
+                    </pic:cNvPicPr>
+                  </pic:nvPicPr>
+                  <pic:blipFill rotWithShape="1">
+                    <a:blip r:embed="rId5">
+                      <a:extLst>
+                        <a:ext uri="{28A0092B-C50C-407E-A947-70E740481C1C}">
+                          <a14:useLocalDpi xmlns:a14="http://schemas.microsoft.com/office/drawing/2010/main" val="0"/>
+                        </a:ext>
+                      </a:extLst>
+                    </a:blip>
+                    <a:srcRect b="5644"/>
+                    <a:stretch/>
+                  </pic:blipFill>
+                  <pic:spPr bwMode="auto">
+                    <a:xfrm>
+                      <a:off x="0" y="0"/>
+                      <a:ext cx="5768230" cy="3060000"/>
+                    </a:xfrm>
+                    <a:prstGeom prst="rect">
+                      <a:avLst/>
+                    </a:prstGeom>
+                    <a:noFill/>
+                    <a:ln>
+                      <a:solidFill>
+                        <a:schemeClr val="tx1"/>
+                      </a:solidFill>
+                    </a:ln>
+                    <a:extLst>
+                      <a:ext uri="{53640926-AAD7-44D8-BBD7-CCE9431645EC}">
+                        <a14:shadowObscured xmlns:a14="http://schemas.microsoft.com/office/drawing/2010/main"/>
+                      </a:ext>
+                    </a:extLst>
+                  </pic:spPr>
+                </pic:pic>
+              </a:graphicData>
+            </a:graphic>
+          </wp:inline>
+        </w:drawing>
+      </w:r>
+    </w:p>
+    <w:p>
+      <w:pPr>
+        <w:spacing w:after="0"/>
+        <w:ind w:left="360"/>
+        <w:jc w:val="center"/>
+        <w:rPr>
+          <w:rFonts w:ascii="Times New Roman" w:hAnsi="Times New Roman" w:cs="Times New Roman"/>
+        </w:rPr>
+      </w:pPr>
+    </w:p>
+    <w:p>
+      <w:pPr>
+        <w:spacing w:after="0"/>
+        <w:ind w:left="360"/>
+        <w:jc w:val="center"/>
+        <w:rPr>
+          <w:rFonts w:ascii="Times New Roman" w:hAnsi="Times New Roman" w:cs="Times New Roman"/>
+        </w:rPr>
+      </w:pPr>
+    </w:p>
+    <w:p>
+      <w:pPr>
+        <w:spacing w:after="0"/>
+        <w:ind w:left="360"/>
+        <w:jc w:val="center"/>
+        <w:rPr>
+          <w:rFonts w:ascii="Times New Roman" w:hAnsi="Times New Roman" w:cs="Times New Roman"/>
+        </w:rPr>
+      </w:pPr>
+    </w:p>
+    <w:p>
+      <w:pPr>
+        <w:spacing w:after="0"/>
+        <w:ind w:left="360"/>
+        <w:jc w:val="center"/>
+        <w:rPr>
+          <w:rFonts w:ascii="Times New Roman" w:hAnsi="Times New Roman" w:cs="Times New Roman"/>
+        </w:rPr>
+      </w:pPr>
+    </w:p>
+    <w:p>
+      <w:pPr>
+        <w:spacing w:after="0"/>
+        <w:ind w:left="360"/>
+        <w:jc w:val="center"/>
+        <w:rPr>
+          <w:rFonts w:ascii="Times New Roman" w:hAnsi="Times New Roman" w:cs="Times New Roman"/>
+        </w:rPr>
+      </w:pPr>
+    </w:p>
+    <w:p>
+      <w:pPr>
+        <w:spacing w:after="0"/>
+        <w:ind w:left="360"/>
+        <w:jc w:val="center"/>
+        <w:rPr>
+          <w:rFonts w:ascii="Times New Roman" w:hAnsi="Times New Roman" w:cs="Times New Roman"/>
+        </w:rPr>
+      </w:pPr>
+    </w:p>
+    <w:p>
+      <w:pPr>
+        <w:spacing w:after="0"/>
+        <w:ind w:left="360"/>
+        <w:jc w:val="center"/>
+        <w:rPr>
+          <w:rFonts w:ascii="Times New Roman" w:hAnsi="Times New Roman" w:cs="Times New Roman"/>
+        </w:rPr>
+      </w:pPr>
+    </w:p>
+    <w:p>
+      <w:pPr>
+        <w:spacing w:after="0"/>
+        <w:ind w:left="360"/>
+        <w:jc w:val="center"/>
+        <w:rPr>
+          <w:rFonts w:ascii="Times New Roman" w:hAnsi="Times New Roman" w:cs="Times New Roman"/>
+        </w:rPr>
+      </w:pPr>
+    </w:p>
+    <w:p>
+      <w:pPr>
+        <w:spacing w:after="0"/>
+        <w:ind w:left="360"/>
+        <w:jc w:val="center"/>
+        <w:rPr>
+          <w:rFonts w:ascii="Times New Roman" w:hAnsi="Times New Roman" w:cs="Times New Roman"/>
+        </w:rPr>
+      </w:pPr>
+    </w:p>
+    <w:p>
+      <w:pPr>
+        <w:spacing w:after="0"/>
+        <w:ind w:left="360"/>
+        <w:jc w:val="center"/>
+        <w:rPr>
+          <w:rFonts w:ascii="Times New Roman" w:hAnsi="Times New Roman" w:cs="Times New Roman"/>
+        </w:rPr>
+      </w:pPr>
+    </w:p>
+    <w:p>
+      <w:pPr>
+        <w:spacing w:after="0"/>
+        <w:ind w:left="360"/>
+        <w:jc w:val="center"/>
+        <w:rPr>
+          <w:rFonts w:ascii="Times New Roman" w:hAnsi="Times New Roman" w:cs="Times New Roman"/>
+        </w:rPr>
+      </w:pPr>
+    </w:p>
+    <w:p>
+      <w:pPr>
+        <w:spacing w:after="0"/>
+        <w:ind w:left="360"/>
+        <w:jc w:val="center"/>
+        <w:rPr>
+          <w:rFonts w:ascii="Times New Roman" w:hAnsi="Times New Roman" w:cs="Times New Roman"/>
+        </w:rPr>
+      </w:pPr>
+    </w:p>
+    <w:p>
+      <w:pPr>
+        <w:pStyle w:val="ListParagraph"/>
+        <w:numPr>
+          <w:ilvl w:val="0"/>
+          <w:numId w:val="1"/>
+        </w:numPr>
+        <w:spacing w:after="0"/>
+        <w:rPr>
+          <w:rFonts w:ascii="Times New Roman" w:hAnsi="Times New Roman" w:cs="Times New Roman"/>
+        </w:rPr>
+      </w:pPr>
+      <w:r>
+        <w:rPr>
+          <w:rFonts w:ascii="Times New Roman" w:hAnsi="Times New Roman" w:cs="Times New Roman"/>
+        </w:rPr>
+        <w:lastRenderedPageBreak/>
+        <w:t>After selecting</w:t>
+      </w:r>
+      <w:r>
+        <w:rPr>
+          <w:rFonts w:ascii="Times New Roman" w:hAnsi="Times New Roman" w:cs="Times New Roman"/>
+        </w:rPr>
+        <w:t>,</w:t>
+      </w:r>
+      <w:r>
+        <w:rPr>
+          <w:rFonts w:ascii="Times New Roman" w:hAnsi="Times New Roman" w:cs="Times New Roman"/>
+        </w:rPr>
+        <w:t xml:space="preserve"> Run Configuration</w:t>
+      </w:r>
+      <w:r>
+        <w:rPr>
+          <w:rFonts w:ascii="Times New Roman" w:hAnsi="Times New Roman" w:cs="Times New Roman"/>
+        </w:rPr>
+        <w:t xml:space="preserve"> </w:t>
+      </w:r>
+      <w:r>
+        <w:rPr>
+          <w:rFonts w:ascii="Times New Roman" w:hAnsi="Times New Roman" w:cs="Times New Roman"/>
+        </w:rPr>
+        <w:t xml:space="preserve">window appears, </w:t>
+      </w:r>
+      <w:r>
+        <w:rPr>
+          <w:rFonts w:ascii="Times New Roman" w:hAnsi="Times New Roman" w:cs="Times New Roman"/>
+        </w:rPr>
+        <w:t>specify the path of the xml file in the</w:t>
+      </w:r>
+    </w:p>
+    <w:p>
+      <w:pPr>
+        <w:spacing w:after="0"/>
+        <w:ind w:left="360"/>
+        <w:jc w:val="both"/>
+        <w:rPr>
+          <w:rFonts w:ascii="Times New Roman" w:hAnsi="Times New Roman" w:cs="Times New Roman"/>
+        </w:rPr>
+      </w:pPr>
+      <w:r>
+        <w:rPr>
+          <w:rFonts w:ascii="Times New Roman" w:hAnsi="Times New Roman" w:cs="Times New Roman"/>
+        </w:rPr>
+        <w:t xml:space="preserve"> Program arguments in the arguments tab, as shown below.</w:t>
       </w:r>
     </w:p>
     <w:p>
@@ -654,16 +958,463 @@
         <w:jc w:val="center"/>
         <w:rPr>
           <w:rFonts w:ascii="Times New Roman" w:hAnsi="Times New Roman" w:cs="Times New Roman"/>
-        </w:rPr>
-      </w:pPr>
-      <w:r>
-        <w:rPr>
+          <w:b/>
+        </w:rPr>
+      </w:pPr>
+      <w:r>
+        <w:rPr>
+          <w:rFonts w:ascii="Times New Roman" w:hAnsi="Times New Roman" w:cs="Times New Roman"/>
           <w:noProof/>
         </w:rPr>
         <w:drawing>
-          <wp:inline distT="0" distB="0" distL="0" distR="0" wp14:anchorId="699DFC99" wp14:editId="6CF0639A">
-            <wp:extent cx="5179341" cy="819509"/>
-            <wp:effectExtent l="19050" t="19050" r="21590" b="19050"/>
+          <wp:inline distT="0" distB="0" distL="0" distR="0" wp14:anchorId="5043A14A" wp14:editId="43E53B8E">
+            <wp:extent cx="5733586" cy="3060000"/>
+            <wp:effectExtent l="19050" t="19050" r="19685" b="26670"/>
+            <wp:docPr id="3" name="Picture 3"/>
+            <wp:cNvGraphicFramePr>
+              <a:graphicFrameLocks xmlns:a="http://schemas.openxmlformats.org/drawingml/2006/main" noChangeAspect="1"/>
+            </wp:cNvGraphicFramePr>
+            <a:graphic xmlns:a="http://schemas.openxmlformats.org/drawingml/2006/main">
+              <a:graphicData uri="http://schemas.openxmlformats.org/drawingml/2006/picture">
+                <pic:pic xmlns:pic="http://schemas.openxmlformats.org/drawingml/2006/picture">
+                  <pic:nvPicPr>
+                    <pic:cNvPr id="0" name="Picture 3"/>
+                    <pic:cNvPicPr>
+                      <a:picLocks noChangeAspect="1" noChangeArrowheads="1"/>
+                    </pic:cNvPicPr>
+                  </pic:nvPicPr>
+                  <pic:blipFill rotWithShape="1">
+                    <a:blip r:embed="rId6" cstate="print">
+                      <a:extLst>
+                        <a:ext uri="{28A0092B-C50C-407E-A947-70E740481C1C}">
+                          <a14:useLocalDpi xmlns:a14="http://schemas.microsoft.com/office/drawing/2010/main" val="0"/>
+                        </a:ext>
+                      </a:extLst>
+                    </a:blip>
+                    <a:srcRect b="5074"/>
+                    <a:stretch/>
+                  </pic:blipFill>
+                  <pic:spPr bwMode="auto">
+                    <a:xfrm>
+                      <a:off x="0" y="0"/>
+                      <a:ext cx="5733586" cy="3060000"/>
+                    </a:xfrm>
+                    <a:prstGeom prst="rect">
+                      <a:avLst/>
+                    </a:prstGeom>
+                    <a:noFill/>
+                    <a:ln>
+                      <a:solidFill>
+                        <a:schemeClr val="tx1"/>
+                      </a:solidFill>
+                    </a:ln>
+                    <a:extLst>
+                      <a:ext uri="{53640926-AAD7-44D8-BBD7-CCE9431645EC}">
+                        <a14:shadowObscured xmlns:a14="http://schemas.microsoft.com/office/drawing/2010/main"/>
+                      </a:ext>
+                    </a:extLst>
+                  </pic:spPr>
+                </pic:pic>
+              </a:graphicData>
+            </a:graphic>
+          </wp:inline>
+        </w:drawing>
+      </w:r>
+    </w:p>
+    <w:p>
+      <w:pPr>
+        <w:tabs>
+          <w:tab w:val="left" w:pos="2638"/>
+        </w:tabs>
+        <w:spacing w:after="0"/>
+        <w:ind w:left="142"/>
+        <w:rPr>
+          <w:rFonts w:ascii="Times New Roman" w:hAnsi="Times New Roman" w:cs="Times New Roman"/>
+          <w:b/>
+        </w:rPr>
+      </w:pPr>
+      <w:r>
+        <w:rPr>
+          <w:rFonts w:ascii="Times New Roman" w:hAnsi="Times New Roman" w:cs="Times New Roman"/>
+          <w:b/>
+        </w:rPr>
+        <w:tab/>
+      </w:r>
+    </w:p>
+    <w:p>
+      <w:pPr>
+        <w:pStyle w:val="ListParagraph"/>
+        <w:numPr>
+          <w:ilvl w:val="0"/>
+          <w:numId w:val="1"/>
+        </w:numPr>
+        <w:spacing w:after="0"/>
+        <w:ind w:left="567" w:hanging="425"/>
+        <w:jc w:val="both"/>
+        <w:rPr>
+          <w:rFonts w:ascii="Times New Roman" w:hAnsi="Times New Roman" w:cs="Times New Roman"/>
+          <w:b/>
+        </w:rPr>
+      </w:pPr>
+      <w:r>
+        <w:rPr>
+          <w:rFonts w:ascii="Times New Roman" w:hAnsi="Times New Roman" w:cs="Times New Roman"/>
+        </w:rPr>
+        <w:t>Output response xml file will be generated under "</w:t>
+      </w:r>
+      <w:proofErr w:type="spellStart"/>
+      <w:r>
+        <w:rPr>
+          <w:rFonts w:ascii="Times New Roman" w:hAnsi="Times New Roman" w:cs="Times New Roman"/>
+        </w:rPr>
+        <w:t>responseXMLfiles</w:t>
+      </w:r>
+      <w:proofErr w:type="spellEnd"/>
+      <w:r>
+        <w:rPr>
+          <w:rFonts w:ascii="Times New Roman" w:hAnsi="Times New Roman" w:cs="Times New Roman"/>
+        </w:rPr>
+        <w:t xml:space="preserve">/DealerResponse.xml" under the project </w:t>
+      </w:r>
+      <w:r>
+        <w:rPr>
+          <w:rFonts w:ascii="Times New Roman" w:hAnsi="Times New Roman" w:cs="Times New Roman"/>
+          <w:b/>
+        </w:rPr>
+        <w:t>QAAssignment1.</w:t>
+      </w:r>
+    </w:p>
+    <w:p>
+      <w:pPr>
+        <w:tabs>
+          <w:tab w:val="left" w:pos="2638"/>
+        </w:tabs>
+        <w:spacing w:after="0"/>
+        <w:ind w:left="142"/>
+        <w:rPr>
+          <w:rFonts w:ascii="Times New Roman" w:hAnsi="Times New Roman" w:cs="Times New Roman"/>
+          <w:b/>
+        </w:rPr>
+      </w:pPr>
+    </w:p>
+    <w:p>
+      <w:pPr>
+        <w:pStyle w:val="ListParagraph"/>
+        <w:numPr>
+          <w:ilvl w:val="0"/>
+          <w:numId w:val="1"/>
+        </w:numPr>
+        <w:spacing w:after="0"/>
+        <w:ind w:left="567" w:hanging="425"/>
+        <w:jc w:val="both"/>
+        <w:rPr>
+          <w:rFonts w:ascii="Times New Roman" w:hAnsi="Times New Roman" w:cs="Times New Roman"/>
+          <w:b/>
+        </w:rPr>
+      </w:pPr>
+      <w:r>
+        <w:rPr>
+          <w:rFonts w:ascii="Times New Roman" w:hAnsi="Times New Roman" w:cs="Times New Roman"/>
+        </w:rPr>
+        <w:t xml:space="preserve">To run the Junit Unit Test cases, right click on the project and select </w:t>
+      </w:r>
+      <w:r>
+        <w:rPr>
+          <w:rFonts w:ascii="Times New Roman" w:hAnsi="Times New Roman" w:cs="Times New Roman"/>
+          <w:b/>
+        </w:rPr>
+        <w:t>Run As</w:t>
+      </w:r>
+      <w:r>
+        <w:rPr>
+          <w:rFonts w:ascii="Times New Roman" w:hAnsi="Times New Roman" w:cs="Times New Roman"/>
+        </w:rPr>
+        <w:t xml:space="preserve"> and then select Junit Test, as shown below.</w:t>
+      </w:r>
+    </w:p>
+    <w:p>
+      <w:pPr>
+        <w:spacing w:after="0"/>
+        <w:ind w:left="142"/>
+        <w:jc w:val="center"/>
+        <w:rPr>
+          <w:rFonts w:ascii="Times New Roman" w:hAnsi="Times New Roman" w:cs="Times New Roman"/>
+          <w:b/>
+        </w:rPr>
+      </w:pPr>
+      <w:r>
+        <w:rPr>
+          <w:rFonts w:ascii="Times New Roman" w:hAnsi="Times New Roman" w:cs="Times New Roman"/>
+          <w:noProof/>
+        </w:rPr>
+        <w:drawing>
+          <wp:inline distT="0" distB="0" distL="0" distR="0" wp14:anchorId="62739A6C" wp14:editId="2D27B0FA">
+            <wp:extent cx="5748747" cy="3060000"/>
+            <wp:effectExtent l="19050" t="19050" r="23495" b="26670"/>
+            <wp:docPr id="5" name="Picture 5"/>
+            <wp:cNvGraphicFramePr>
+              <a:graphicFrameLocks xmlns:a="http://schemas.openxmlformats.org/drawingml/2006/main" noChangeAspect="1"/>
+            </wp:cNvGraphicFramePr>
+            <a:graphic xmlns:a="http://schemas.openxmlformats.org/drawingml/2006/main">
+              <a:graphicData uri="http://schemas.openxmlformats.org/drawingml/2006/picture">
+                <pic:pic xmlns:pic="http://schemas.openxmlformats.org/drawingml/2006/picture">
+                  <pic:nvPicPr>
+                    <pic:cNvPr id="0" name="Picture 7"/>
+                    <pic:cNvPicPr>
+                      <a:picLocks noChangeAspect="1" noChangeArrowheads="1"/>
+                    </pic:cNvPicPr>
+                  </pic:nvPicPr>
+                  <pic:blipFill rotWithShape="1">
+                    <a:blip r:embed="rId7">
+                      <a:extLst>
+                        <a:ext uri="{28A0092B-C50C-407E-A947-70E740481C1C}">
+                          <a14:useLocalDpi xmlns:a14="http://schemas.microsoft.com/office/drawing/2010/main" val="0"/>
+                        </a:ext>
+                      </a:extLst>
+                    </a:blip>
+                    <a:srcRect b="5320"/>
+                    <a:stretch/>
+                  </pic:blipFill>
+                  <pic:spPr bwMode="auto">
+                    <a:xfrm>
+                      <a:off x="0" y="0"/>
+                      <a:ext cx="5748747" cy="3060000"/>
+                    </a:xfrm>
+                    <a:prstGeom prst="rect">
+                      <a:avLst/>
+                    </a:prstGeom>
+                    <a:noFill/>
+                    <a:ln>
+                      <a:solidFill>
+                        <a:schemeClr val="tx1"/>
+                      </a:solidFill>
+                    </a:ln>
+                    <a:extLst>
+                      <a:ext uri="{53640926-AAD7-44D8-BBD7-CCE9431645EC}">
+                        <a14:shadowObscured xmlns:a14="http://schemas.microsoft.com/office/drawing/2010/main"/>
+                      </a:ext>
+                    </a:extLst>
+                  </pic:spPr>
+                </pic:pic>
+              </a:graphicData>
+            </a:graphic>
+          </wp:inline>
+        </w:drawing>
+      </w:r>
+    </w:p>
+    <w:p>
+      <w:pPr>
+        <w:spacing w:after="0"/>
+        <w:rPr>
+          <w:rFonts w:ascii="Times New Roman" w:hAnsi="Times New Roman" w:cs="Times New Roman"/>
+          <w:b/>
+        </w:rPr>
+      </w:pPr>
+    </w:p>
+    <w:p>
+      <w:pPr>
+        <w:spacing w:after="0"/>
+        <w:rPr>
+          <w:rFonts w:ascii="Times New Roman" w:hAnsi="Times New Roman" w:cs="Times New Roman"/>
+          <w:b/>
+        </w:rPr>
+      </w:pPr>
+    </w:p>
+    <w:p>
+      <w:pPr>
+        <w:spacing w:after="0"/>
+        <w:rPr>
+          <w:rFonts w:ascii="Times New Roman" w:hAnsi="Times New Roman" w:cs="Times New Roman"/>
+          <w:b/>
+        </w:rPr>
+      </w:pPr>
+    </w:p>
+    <w:p>
+      <w:pPr>
+        <w:pStyle w:val="ListParagraph"/>
+        <w:numPr>
+          <w:ilvl w:val="0"/>
+          <w:numId w:val="1"/>
+        </w:numPr>
+        <w:spacing w:after="0"/>
+        <w:ind w:left="567" w:hanging="425"/>
+        <w:jc w:val="both"/>
+        <w:rPr>
+          <w:rFonts w:ascii="Times New Roman" w:hAnsi="Times New Roman" w:cs="Times New Roman"/>
+          <w:b/>
+        </w:rPr>
+      </w:pPr>
+      <w:r>
+        <w:rPr>
+          <w:rFonts w:ascii="Times New Roman" w:hAnsi="Times New Roman" w:cs="Times New Roman"/>
+        </w:rPr>
+        <w:lastRenderedPageBreak/>
+        <w:t>To check</w:t>
+      </w:r>
+      <w:bookmarkStart w:id="0" w:name="_GoBack"/>
+      <w:bookmarkEnd w:id="0"/>
+      <w:r>
+        <w:rPr>
+          <w:rFonts w:ascii="Times New Roman" w:hAnsi="Times New Roman" w:cs="Times New Roman"/>
+        </w:rPr>
+        <w:t xml:space="preserve"> the code coverage, right click on the project and select </w:t>
+      </w:r>
+      <w:r>
+        <w:rPr>
+          <w:rFonts w:ascii="Times New Roman" w:hAnsi="Times New Roman" w:cs="Times New Roman"/>
+          <w:b/>
+        </w:rPr>
+        <w:t>Coverage As</w:t>
+      </w:r>
+      <w:r>
+        <w:rPr>
+          <w:rFonts w:ascii="Times New Roman" w:hAnsi="Times New Roman" w:cs="Times New Roman"/>
+        </w:rPr>
+        <w:t xml:space="preserve"> and then select Junit Test, as shown below.</w:t>
+      </w:r>
+    </w:p>
+    <w:p>
+      <w:pPr>
+        <w:spacing w:after="0"/>
+        <w:ind w:left="142"/>
+        <w:jc w:val="center"/>
+        <w:rPr>
+          <w:rFonts w:ascii="Times New Roman" w:hAnsi="Times New Roman" w:cs="Times New Roman"/>
+          <w:b/>
+        </w:rPr>
+      </w:pPr>
+      <w:r>
+        <w:rPr>
+          <w:rFonts w:ascii="Times New Roman" w:hAnsi="Times New Roman" w:cs="Times New Roman"/>
+          <w:b/>
+        </w:rPr>
+        <w:t xml:space="preserve"> </w:t>
+      </w:r>
+      <w:r>
+        <w:rPr>
+          <w:rFonts w:ascii="Times New Roman" w:hAnsi="Times New Roman" w:cs="Times New Roman"/>
+          <w:noProof/>
+        </w:rPr>
+        <w:drawing>
+          <wp:inline distT="0" distB="0" distL="0" distR="0" wp14:anchorId="49CC3123" wp14:editId="548F3D0A">
+            <wp:extent cx="5739216" cy="3060000"/>
+            <wp:effectExtent l="19050" t="19050" r="13970" b="26670"/>
+            <wp:docPr id="4" name="Picture 4"/>
+            <wp:cNvGraphicFramePr>
+              <a:graphicFrameLocks xmlns:a="http://schemas.openxmlformats.org/drawingml/2006/main" noChangeAspect="1"/>
+            </wp:cNvGraphicFramePr>
+            <a:graphic xmlns:a="http://schemas.openxmlformats.org/drawingml/2006/main">
+              <a:graphicData uri="http://schemas.openxmlformats.org/drawingml/2006/picture">
+                <pic:pic xmlns:pic="http://schemas.openxmlformats.org/drawingml/2006/picture">
+                  <pic:nvPicPr>
+                    <pic:cNvPr id="0" name="Picture 5"/>
+                    <pic:cNvPicPr>
+                      <a:picLocks noChangeAspect="1" noChangeArrowheads="1"/>
+                    </pic:cNvPicPr>
+                  </pic:nvPicPr>
+                  <pic:blipFill rotWithShape="1">
+                    <a:blip r:embed="rId8" cstate="print">
+                      <a:extLst>
+                        <a:ext uri="{28A0092B-C50C-407E-A947-70E740481C1C}">
+                          <a14:useLocalDpi xmlns:a14="http://schemas.microsoft.com/office/drawing/2010/main" val="0"/>
+                        </a:ext>
+                      </a:extLst>
+                    </a:blip>
+                    <a:srcRect b="5163"/>
+                    <a:stretch/>
+                  </pic:blipFill>
+                  <pic:spPr bwMode="auto">
+                    <a:xfrm>
+                      <a:off x="0" y="0"/>
+                      <a:ext cx="5739216" cy="3060000"/>
+                    </a:xfrm>
+                    <a:prstGeom prst="rect">
+                      <a:avLst/>
+                    </a:prstGeom>
+                    <a:noFill/>
+                    <a:ln>
+                      <a:solidFill>
+                        <a:schemeClr val="tx1"/>
+                      </a:solidFill>
+                    </a:ln>
+                    <a:extLst>
+                      <a:ext uri="{53640926-AAD7-44D8-BBD7-CCE9431645EC}">
+                        <a14:shadowObscured xmlns:a14="http://schemas.microsoft.com/office/drawing/2010/main"/>
+                      </a:ext>
+                    </a:extLst>
+                  </pic:spPr>
+                </pic:pic>
+              </a:graphicData>
+            </a:graphic>
+          </wp:inline>
+        </w:drawing>
+      </w:r>
+    </w:p>
+    <w:p>
+      <w:pPr>
+        <w:pStyle w:val="ListParagraph"/>
+        <w:numPr>
+          <w:ilvl w:val="0"/>
+          <w:numId w:val="1"/>
+        </w:numPr>
+        <w:spacing w:after="0"/>
+        <w:ind w:left="567" w:hanging="425"/>
+        <w:jc w:val="both"/>
+        <w:rPr>
+          <w:rFonts w:ascii="Times New Roman" w:hAnsi="Times New Roman" w:cs="Times New Roman"/>
+        </w:rPr>
+      </w:pPr>
+      <w:r>
+        <w:rPr>
+          <w:rFonts w:ascii="Times New Roman" w:eastAsia="Times New Roman" w:hAnsi="Times New Roman" w:cs="Times New Roman"/>
+          <w:color w:val="000000"/>
+          <w:lang w:eastAsia="en-CA"/>
+        </w:rPr>
+        <w:t>The following is the C</w:t>
+      </w:r>
+      <w:r>
+        <w:rPr>
+          <w:rFonts w:ascii="Times New Roman" w:eastAsia="Times New Roman" w:hAnsi="Times New Roman" w:cs="Times New Roman"/>
+          <w:color w:val="000000"/>
+          <w:lang w:eastAsia="en-CA"/>
+        </w:rPr>
+        <w:t>ode Coverage</w:t>
+      </w:r>
+      <w:r>
+        <w:rPr>
+          <w:rFonts w:ascii="Times New Roman" w:eastAsia="Times New Roman" w:hAnsi="Times New Roman" w:cs="Times New Roman"/>
+          <w:color w:val="000000"/>
+          <w:lang w:eastAsia="en-CA"/>
+        </w:rPr>
+        <w:t xml:space="preserve">, </w:t>
+      </w:r>
+      <w:r>
+        <w:rPr>
+          <w:rFonts w:ascii="Times New Roman" w:eastAsia="Times New Roman" w:hAnsi="Times New Roman" w:cs="Times New Roman"/>
+          <w:color w:val="000000"/>
+          <w:lang w:eastAsia="en-CA"/>
+        </w:rPr>
+        <w:t xml:space="preserve">100%. </w:t>
+      </w:r>
+    </w:p>
+    <w:p>
+      <w:pPr>
+        <w:spacing w:after="0"/>
+        <w:ind w:left="142"/>
+        <w:jc w:val="center"/>
+        <w:rPr>
+          <w:rFonts w:ascii="Times New Roman" w:hAnsi="Times New Roman" w:cs="Times New Roman"/>
+        </w:rPr>
+      </w:pPr>
+      <w:r>
+        <w:rPr>
+          <w:rFonts w:ascii="Times New Roman" w:hAnsi="Times New Roman" w:cs="Times New Roman"/>
+          <w:noProof/>
+        </w:rPr>
+        <w:drawing>
+          <wp:inline distT="0" distB="0" distL="0" distR="0" wp14:anchorId="163C40D1" wp14:editId="208F501E">
+            <wp:extent cx="5688048" cy="900000"/>
+            <wp:effectExtent l="19050" t="19050" r="27305" b="14605"/>
             <wp:docPr id="1" name="Picture 1"/>
             <wp:cNvGraphicFramePr>
               <a:graphicFrameLocks xmlns:a="http://schemas.openxmlformats.org/drawingml/2006/main" noChangeAspect="1"/>
@@ -676,7 +1427,7 @@
                     <pic:cNvPicPr/>
                   </pic:nvPicPr>
                   <pic:blipFill>
-                    <a:blip r:embed="rId5"/>
+                    <a:blip r:embed="rId9"/>
                     <a:stretch>
                       <a:fillRect/>
                     </a:stretch>
@@ -684,7 +1435,7 @@
                   <pic:spPr>
                     <a:xfrm>
                       <a:off x="0" y="0"/>
-                      <a:ext cx="5199005" cy="822620"/>
+                      <a:ext cx="5688048" cy="900000"/>
                     </a:xfrm>
                     <a:prstGeom prst="rect">
                       <a:avLst/>
@@ -704,193 +1455,9 @@
     </w:p>
     <w:p>
       <w:pPr>
-        <w:pStyle w:val="ListParagraph"/>
-        <w:numPr>
-          <w:ilvl w:val="0"/>
-          <w:numId w:val="1"/>
-        </w:numPr>
-        <w:spacing w:after="0"/>
-        <w:ind w:left="567" w:hanging="425"/>
-        <w:jc w:val="both"/>
-        <w:rPr>
-          <w:rFonts w:ascii="Times New Roman" w:hAnsi="Times New Roman" w:cs="Times New Roman"/>
-        </w:rPr>
-      </w:pPr>
-      <w:r>
-        <w:rPr>
-          <w:rFonts w:ascii="Times New Roman" w:hAnsi="Times New Roman" w:cs="Times New Roman"/>
-        </w:rPr>
-        <w:t xml:space="preserve">To run the program, </w:t>
-      </w:r>
-      <w:r>
-        <w:rPr>
-          <w:rFonts w:ascii="Times New Roman" w:hAnsi="Times New Roman" w:cs="Times New Roman"/>
-        </w:rPr>
-        <w:t xml:space="preserve">import the project in eclipse and </w:t>
-      </w:r>
-      <w:r>
-        <w:rPr>
-          <w:rFonts w:ascii="Times New Roman" w:hAnsi="Times New Roman" w:cs="Times New Roman"/>
-        </w:rPr>
-        <w:t xml:space="preserve">select </w:t>
-      </w:r>
-      <w:proofErr w:type="spellStart"/>
-      <w:r>
-        <w:rPr>
-          <w:rFonts w:ascii="Times New Roman" w:hAnsi="Times New Roman" w:cs="Times New Roman"/>
-          <w:b/>
-          <w:color w:val="000000"/>
-        </w:rPr>
-        <w:t>OrderValidationImpl</w:t>
-      </w:r>
-      <w:proofErr w:type="spellEnd"/>
-      <w:r>
-        <w:rPr>
-          <w:rFonts w:ascii="Times New Roman" w:hAnsi="Times New Roman" w:cs="Times New Roman"/>
-          <w:b/>
-          <w:color w:val="000000"/>
-        </w:rPr>
-        <w:t>,</w:t>
-      </w:r>
-      <w:r>
-        <w:rPr>
-          <w:rFonts w:ascii="Times New Roman" w:hAnsi="Times New Roman" w:cs="Times New Roman"/>
-          <w:b/>
-          <w:color w:val="000000"/>
-        </w:rPr>
-        <w:t xml:space="preserve"> </w:t>
-      </w:r>
-      <w:r>
-        <w:rPr>
-          <w:rFonts w:ascii="Times New Roman" w:hAnsi="Times New Roman" w:cs="Times New Roman"/>
-          <w:color w:val="000000"/>
-        </w:rPr>
-        <w:t>and right click and select</w:t>
-      </w:r>
-      <w:r>
-        <w:rPr>
-          <w:rFonts w:ascii="Times New Roman" w:hAnsi="Times New Roman" w:cs="Times New Roman"/>
-          <w:b/>
-          <w:color w:val="000000"/>
-        </w:rPr>
-        <w:t xml:space="preserve"> “Run as Java Application”</w:t>
-      </w:r>
-    </w:p>
-    <w:p>
-      <w:pPr>
-        <w:pStyle w:val="ListParagraph"/>
-        <w:numPr>
-          <w:ilvl w:val="0"/>
-          <w:numId w:val="1"/>
-        </w:numPr>
-        <w:spacing w:after="0"/>
-        <w:ind w:left="567" w:hanging="425"/>
-        <w:jc w:val="both"/>
-        <w:rPr>
-          <w:rFonts w:ascii="Times New Roman" w:hAnsi="Times New Roman" w:cs="Times New Roman"/>
-          <w:b/>
-        </w:rPr>
-      </w:pPr>
-      <w:r>
-        <w:rPr>
-          <w:rFonts w:ascii="Times New Roman" w:hAnsi="Times New Roman" w:cs="Times New Roman"/>
-        </w:rPr>
-        <w:t>Please copy the In</w:t>
-      </w:r>
-      <w:r>
-        <w:rPr>
-          <w:rFonts w:ascii="Times New Roman" w:hAnsi="Times New Roman" w:cs="Times New Roman"/>
-        </w:rPr>
-        <w:t>.</w:t>
-      </w:r>
-      <w:r>
-        <w:rPr>
-          <w:rFonts w:ascii="Times New Roman" w:hAnsi="Times New Roman" w:cs="Times New Roman"/>
-        </w:rPr>
-        <w:t>omingOrder.xml file under "</w:t>
-      </w:r>
-      <w:proofErr w:type="spellStart"/>
-      <w:r>
-        <w:rPr>
-          <w:rFonts w:ascii="Times New Roman" w:hAnsi="Times New Roman" w:cs="Times New Roman"/>
-        </w:rPr>
-        <w:t>requestXMLfiles</w:t>
-      </w:r>
-      <w:proofErr w:type="spellEnd"/>
-      <w:r>
-        <w:rPr>
-          <w:rFonts w:ascii="Times New Roman" w:hAnsi="Times New Roman" w:cs="Times New Roman"/>
-        </w:rPr>
-        <w:t xml:space="preserve">/IncomingOrder.xml" under the project </w:t>
-      </w:r>
-      <w:r>
-        <w:rPr>
-          <w:rFonts w:ascii="Times New Roman" w:hAnsi="Times New Roman" w:cs="Times New Roman"/>
-          <w:b/>
-        </w:rPr>
-        <w:t>QAAssignment1</w:t>
-      </w:r>
-      <w:r>
-        <w:rPr>
-          <w:rFonts w:ascii="Times New Roman" w:hAnsi="Times New Roman" w:cs="Times New Roman"/>
-          <w:b/>
-        </w:rPr>
-        <w:t>.</w:t>
-      </w:r>
-    </w:p>
-    <w:p>
-      <w:pPr>
-        <w:pStyle w:val="ListParagraph"/>
-        <w:numPr>
-          <w:ilvl w:val="0"/>
-          <w:numId w:val="1"/>
-        </w:numPr>
-        <w:spacing w:after="0"/>
-        <w:ind w:left="567" w:hanging="425"/>
-        <w:jc w:val="both"/>
-        <w:rPr>
-          <w:rFonts w:ascii="Times New Roman" w:hAnsi="Times New Roman" w:cs="Times New Roman"/>
-          <w:b/>
-        </w:rPr>
-      </w:pPr>
-      <w:r>
-        <w:rPr>
-          <w:rFonts w:ascii="Times New Roman" w:hAnsi="Times New Roman" w:cs="Times New Roman"/>
-        </w:rPr>
-        <w:t>Output response xml file will be generated under "</w:t>
-      </w:r>
-      <w:proofErr w:type="spellStart"/>
-      <w:r>
-        <w:rPr>
-          <w:rFonts w:ascii="Times New Roman" w:hAnsi="Times New Roman" w:cs="Times New Roman"/>
-        </w:rPr>
-        <w:t>responseXMLfiles</w:t>
-      </w:r>
-      <w:proofErr w:type="spellEnd"/>
-      <w:r>
-        <w:rPr>
-          <w:rFonts w:ascii="Times New Roman" w:hAnsi="Times New Roman" w:cs="Times New Roman"/>
-        </w:rPr>
-        <w:t xml:space="preserve">/DealerResponse.xml" under the project </w:t>
-      </w:r>
-      <w:r>
-        <w:rPr>
-          <w:rFonts w:ascii="Times New Roman" w:hAnsi="Times New Roman" w:cs="Times New Roman"/>
-          <w:b/>
-        </w:rPr>
-        <w:t>QAAssignment1</w:t>
-      </w:r>
-      <w:r>
-        <w:rPr>
-          <w:rFonts w:ascii="Times New Roman" w:hAnsi="Times New Roman" w:cs="Times New Roman"/>
-          <w:b/>
-        </w:rPr>
-        <w:t>.</w:t>
-      </w:r>
-    </w:p>
-    <w:p>
-      <w:pPr>
-        <w:spacing w:after="0"/>
+        <w:spacing w:after="0"/>
+        <w:ind w:left="142"/>
+        <w:jc w:val="center"/>
         <w:rPr>
           <w:rFonts w:ascii="Times New Roman" w:hAnsi="Times New Roman" w:cs="Times New Roman"/>
           <w:b/>
@@ -972,6 +1539,7 @@
       <w:tblPr>
         <w:tblStyle w:val="TableGrid"/>
         <w:tblW w:w="0" w:type="auto"/>
+        <w:jc w:val="center"/>
         <w:tblLook w:val="04A0" w:firstRow="1" w:lastRow="0" w:firstColumn="1" w:lastColumn="0" w:noHBand="0" w:noVBand="1"/>
       </w:tblPr>
       <w:tblGrid>
@@ -979,6 +1547,9 @@
         <w:gridCol w:w="3402"/>
       </w:tblGrid>
       <w:tr>
+        <w:trPr>
+          <w:jc w:val="center"/>
+        </w:trPr>
         <w:tc>
           <w:tcPr>
             <w:tcW w:w="3114" w:type="dxa"/>
@@ -1017,6 +1588,9 @@
         </w:tc>
       </w:tr>
       <w:tr>
+        <w:trPr>
+          <w:jc w:val="center"/>
+        </w:trPr>
         <w:tc>
           <w:tcPr>
             <w:tcW w:w="3114" w:type="dxa"/>
@@ -1364,11 +1938,50 @@
           <w:rFonts w:ascii="Times New Roman" w:hAnsi="Times New Roman" w:cs="Times New Roman"/>
         </w:rPr>
       </w:pPr>
-      <w:r>
-        <w:rPr>
-          <w:rFonts w:ascii="Times New Roman" w:hAnsi="Times New Roman" w:cs="Times New Roman"/>
-        </w:rPr>
-        <w:lastRenderedPageBreak/>
+    </w:p>
+    <w:p>
+      <w:pPr>
+        <w:spacing w:after="0"/>
+        <w:rPr>
+          <w:rFonts w:ascii="Times New Roman" w:hAnsi="Times New Roman" w:cs="Times New Roman"/>
+        </w:rPr>
+      </w:pPr>
+    </w:p>
+    <w:p>
+      <w:pPr>
+        <w:spacing w:after="0"/>
+        <w:rPr>
+          <w:rFonts w:ascii="Times New Roman" w:hAnsi="Times New Roman" w:cs="Times New Roman"/>
+        </w:rPr>
+      </w:pPr>
+    </w:p>
+    <w:p>
+      <w:pPr>
+        <w:spacing w:after="0"/>
+        <w:rPr>
+          <w:rFonts w:ascii="Times New Roman" w:hAnsi="Times New Roman" w:cs="Times New Roman"/>
+        </w:rPr>
+      </w:pPr>
+    </w:p>
+    <w:p>
+      <w:pPr>
+        <w:spacing w:after="0"/>
+        <w:rPr>
+          <w:rFonts w:ascii="Times New Roman" w:hAnsi="Times New Roman" w:cs="Times New Roman"/>
+        </w:rPr>
+      </w:pPr>
+    </w:p>
+    <w:p>
+      <w:pPr>
+        <w:spacing w:after="0"/>
+        <w:rPr>
+          <w:rFonts w:ascii="Times New Roman" w:hAnsi="Times New Roman" w:cs="Times New Roman"/>
+        </w:rPr>
+      </w:pPr>
+      <w:r>
+        <w:rPr>
+          <w:rFonts w:ascii="Times New Roman" w:hAnsi="Times New Roman" w:cs="Times New Roman"/>
+        </w:rPr>
         <w:t xml:space="preserve">The following are the part numbers which </w:t>
       </w:r>
       <w:r>
@@ -1432,6 +2045,7 @@
       <w:tblPr>
         <w:tblStyle w:val="TableGrid"/>
         <w:tblW w:w="9776" w:type="dxa"/>
+        <w:jc w:val="center"/>
         <w:tblLook w:val="04A0" w:firstRow="1" w:lastRow="0" w:firstColumn="1" w:lastColumn="0" w:noHBand="0" w:noVBand="1"/>
       </w:tblPr>
       <w:tblGrid>
@@ -1440,6 +2054,9 @@
         <w:gridCol w:w="3543"/>
       </w:tblGrid>
       <w:tr>
+        <w:trPr>
+          <w:jc w:val="center"/>
+        </w:trPr>
         <w:tc>
           <w:tcPr>
             <w:tcW w:w="3116" w:type="dxa"/>
@@ -1553,6 +2170,9 @@
         </w:tc>
       </w:tr>
       <w:tr>
+        <w:trPr>
+          <w:jc w:val="center"/>
+        </w:trPr>
         <w:tc>
           <w:tcPr>
             <w:tcW w:w="3116" w:type="dxa"/>
@@ -2447,7 +3067,7 @@
   <w:abstractNum w:abstractNumId="0" w15:restartNumberingAfterBreak="0">
     <w:nsid w:val="0BE80386"/>
     <w:multiLevelType w:val="hybridMultilevel"/>
-    <w:tmpl w:val="DA963CD8"/>
+    <w:tmpl w:val="EB3053FE"/>
     <w:lvl w:ilvl="0" w:tplc="10090001">
       <w:start w:val="1"/>
       <w:numFmt w:val="bullet"/>
@@ -2460,7 +3080,7 @@
         <w:rFonts w:ascii="Symbol" w:hAnsi="Symbol" w:hint="default"/>
       </w:rPr>
     </w:lvl>
-    <w:lvl w:ilvl="1" w:tplc="10090003" w:tentative="1">
+    <w:lvl w:ilvl="1" w:tplc="10090003">
       <w:start w:val="1"/>
       <w:numFmt w:val="bullet"/>
       <w:lvlText w:val="o"/>

</xml_diff>